<commit_message>
set up structure for space invaders
</commit_message>
<xml_diff>
--- a/Space Invaders/Components.docx
+++ b/Space Invaders/Components.docx
@@ -7,6 +7,116 @@
         <w:pStyle w:val="Heading1"/>
       </w:pPr>
       <w:r>
+        <w:t>To Do:</w:t>
+      </w:r>
+    </w:p>
+    <w:p>
+      <w:pPr>
+        <w:pStyle w:val="ListParagraph"/>
+        <w:numPr>
+          <w:ilvl w:val="0"/>
+          <w:numId w:val="7"/>
+        </w:numPr>
+      </w:pPr>
+      <w:r>
+        <w:t>Figure out if</w:t>
+      </w:r>
+    </w:p>
+    <w:p>
+      <w:pPr>
+        <w:pStyle w:val="Heading1"/>
+      </w:pPr>
+    </w:p>
+    <w:p>
+      <w:pPr>
+        <w:pStyle w:val="Heading1"/>
+      </w:pPr>
+    </w:p>
+    <w:p>
+      <w:pPr>
+        <w:pStyle w:val="Heading1"/>
+      </w:pPr>
+    </w:p>
+    <w:p>
+      <w:pPr>
+        <w:pStyle w:val="Heading1"/>
+      </w:pPr>
+    </w:p>
+    <w:p>
+      <w:pPr>
+        <w:pStyle w:val="Heading1"/>
+      </w:pPr>
+    </w:p>
+    <w:p>
+      <w:pPr>
+        <w:pStyle w:val="Heading1"/>
+      </w:pPr>
+    </w:p>
+    <w:p>
+      <w:pPr>
+        <w:pStyle w:val="Heading1"/>
+      </w:pPr>
+    </w:p>
+    <w:p>
+      <w:pPr>
+        <w:pStyle w:val="Heading1"/>
+      </w:pPr>
+    </w:p>
+    <w:p>
+      <w:pPr>
+        <w:pStyle w:val="Heading1"/>
+      </w:pPr>
+    </w:p>
+    <w:p>
+      <w:pPr>
+        <w:pStyle w:val="Heading1"/>
+      </w:pPr>
+    </w:p>
+    <w:p>
+      <w:pPr>
+        <w:pStyle w:val="Heading1"/>
+      </w:pPr>
+    </w:p>
+    <w:p>
+      <w:pPr>
+        <w:pStyle w:val="Heading1"/>
+      </w:pPr>
+    </w:p>
+    <w:p>
+      <w:pPr>
+        <w:pStyle w:val="Heading1"/>
+      </w:pPr>
+    </w:p>
+    <w:p>
+      <w:pPr>
+        <w:pStyle w:val="Heading1"/>
+      </w:pPr>
+    </w:p>
+    <w:p>
+      <w:pPr>
+        <w:pStyle w:val="Heading1"/>
+      </w:pPr>
+    </w:p>
+    <w:p>
+      <w:pPr>
+        <w:pStyle w:val="Heading1"/>
+      </w:pPr>
+    </w:p>
+    <w:p>
+      <w:pPr>
+        <w:pStyle w:val="Heading1"/>
+      </w:pPr>
+    </w:p>
+    <w:p>
+      <w:pPr>
+        <w:pStyle w:val="Heading1"/>
+      </w:pPr>
+    </w:p>
+    <w:p>
+      <w:pPr>
+        <w:pStyle w:val="Heading1"/>
+      </w:pPr>
+      <w:r>
         <w:t>Components:</w:t>
       </w:r>
     </w:p>
@@ -43,6 +153,7 @@
         </w:numPr>
       </w:pPr>
       <w:r>
+        <w:lastRenderedPageBreak/>
         <w:t>If laser misses it turns into a red explosion at the end of the screen</w:t>
       </w:r>
     </w:p>
@@ -166,18 +277,105 @@
         <w:pStyle w:val="Heading1"/>
       </w:pPr>
       <w:r>
+        <w:t>Structure</w:t>
+      </w:r>
+    </w:p>
+    <w:p/>
+    <w:p>
+      <w:proofErr w:type="spellStart"/>
+      <w:r>
+        <w:t>ArcadeMachine</w:t>
+      </w:r>
+      <w:proofErr w:type="spellEnd"/>
+      <w:r>
+        <w:t xml:space="preserve"> </w:t>
+      </w:r>
+    </w:p>
+    <w:p>
+      <w:pPr>
+        <w:pStyle w:val="ListParagraph"/>
+        <w:numPr>
+          <w:ilvl w:val="0"/>
+          <w:numId w:val="2"/>
+        </w:numPr>
+      </w:pPr>
+      <w:r>
         <w:lastRenderedPageBreak/>
-        <w:t>Structure</w:t>
-      </w:r>
-    </w:p>
-    <w:p/>
-    <w:p>
+        <w:t>run the overall program</w:t>
+      </w:r>
+    </w:p>
+    <w:p>
+      <w:pPr>
+        <w:pStyle w:val="ListParagraph"/>
+        <w:numPr>
+          <w:ilvl w:val="0"/>
+          <w:numId w:val="2"/>
+        </w:numPr>
+      </w:pPr>
+      <w:r>
+        <w:t xml:space="preserve">Set up </w:t>
+      </w:r>
       <w:proofErr w:type="spellStart"/>
       <w:r>
-        <w:t>ArcadeMachine</w:t>
+        <w:t>gui</w:t>
       </w:r>
       <w:proofErr w:type="spellEnd"/>
       <w:r>
+        <w:t xml:space="preserve"> and graphics pane</w:t>
+      </w:r>
+    </w:p>
+    <w:p>
+      <w:pPr>
+        <w:pStyle w:val="ListParagraph"/>
+        <w:numPr>
+          <w:ilvl w:val="0"/>
+          <w:numId w:val="2"/>
+        </w:numPr>
+      </w:pPr>
+      <w:r>
+        <w:t>Include buttons to start/reset</w:t>
+      </w:r>
+    </w:p>
+    <w:p>
+      <w:pPr>
+        <w:pStyle w:val="ListParagraph"/>
+        <w:numPr>
+          <w:ilvl w:val="0"/>
+          <w:numId w:val="2"/>
+        </w:numPr>
+      </w:pPr>
+      <w:r>
+        <w:t>Display score at top (and high score)</w:t>
+      </w:r>
+    </w:p>
+    <w:p>
+      <w:pPr>
+        <w:pStyle w:val="ListParagraph"/>
+        <w:numPr>
+          <w:ilvl w:val="0"/>
+          <w:numId w:val="2"/>
+        </w:numPr>
+      </w:pPr>
+      <w:r>
+        <w:t>Show lives at the bottom of screen</w:t>
+      </w:r>
+    </w:p>
+    <w:p>
+      <w:pPr>
+        <w:pStyle w:val="ListParagraph"/>
+        <w:numPr>
+          <w:ilvl w:val="0"/>
+          <w:numId w:val="2"/>
+        </w:numPr>
+      </w:pPr>
+    </w:p>
+    <w:p>
+      <w:proofErr w:type="spellStart"/>
+      <w:r>
+        <w:t>AlienFleet</w:t>
+      </w:r>
+      <w:proofErr w:type="spellEnd"/>
+      <w:r>
         <w:t xml:space="preserve"> </w:t>
       </w:r>
     </w:p>
@@ -190,7 +388,15 @@
         </w:numPr>
       </w:pPr>
       <w:r>
-        <w:t>run the overall program</w:t>
+        <w:t xml:space="preserve">Class responsible for creating and managing </w:t>
+      </w:r>
+      <w:proofErr w:type="gramStart"/>
+      <w:r>
+        <w:t>all of</w:t>
+      </w:r>
+      <w:proofErr w:type="gramEnd"/>
+      <w:r>
+        <w:t xml:space="preserve"> the aliens attacking the player</w:t>
       </w:r>
     </w:p>
     <w:p>
@@ -202,15 +408,15 @@
         </w:numPr>
       </w:pPr>
       <w:r>
-        <w:t xml:space="preserve">Set up </w:t>
+        <w:t xml:space="preserve">set up like cloud for </w:t>
       </w:r>
       <w:proofErr w:type="spellStart"/>
       <w:r>
-        <w:t>gui</w:t>
+        <w:t>snowscene</w:t>
       </w:r>
       <w:proofErr w:type="spellEnd"/>
       <w:r>
-        <w:t xml:space="preserve"> and graphics pane</w:t>
+        <w:t xml:space="preserve"> </w:t>
       </w:r>
     </w:p>
     <w:p>
@@ -222,104 +428,6 @@
         </w:numPr>
       </w:pPr>
       <w:r>
-        <w:t>Include buttons to start/reset</w:t>
-      </w:r>
-    </w:p>
-    <w:p>
-      <w:pPr>
-        <w:pStyle w:val="ListParagraph"/>
-        <w:numPr>
-          <w:ilvl w:val="0"/>
-          <w:numId w:val="2"/>
-        </w:numPr>
-      </w:pPr>
-      <w:r>
-        <w:t>Display score at top (and high score)</w:t>
-      </w:r>
-    </w:p>
-    <w:p>
-      <w:pPr>
-        <w:pStyle w:val="ListParagraph"/>
-        <w:numPr>
-          <w:ilvl w:val="0"/>
-          <w:numId w:val="2"/>
-        </w:numPr>
-      </w:pPr>
-      <w:r>
-        <w:t>Show lives at the bottom of screen</w:t>
-      </w:r>
-    </w:p>
-    <w:p>
-      <w:pPr>
-        <w:pStyle w:val="ListParagraph"/>
-        <w:numPr>
-          <w:ilvl w:val="0"/>
-          <w:numId w:val="2"/>
-        </w:numPr>
-      </w:pPr>
-    </w:p>
-    <w:p>
-      <w:proofErr w:type="spellStart"/>
-      <w:r>
-        <w:t>AlienFleet</w:t>
-      </w:r>
-      <w:proofErr w:type="spellEnd"/>
-      <w:r>
-        <w:t xml:space="preserve"> </w:t>
-      </w:r>
-    </w:p>
-    <w:p>
-      <w:pPr>
-        <w:pStyle w:val="ListParagraph"/>
-        <w:numPr>
-          <w:ilvl w:val="0"/>
-          <w:numId w:val="2"/>
-        </w:numPr>
-      </w:pPr>
-      <w:r>
-        <w:t xml:space="preserve">Class responsible for creating and managing </w:t>
-      </w:r>
-      <w:proofErr w:type="gramStart"/>
-      <w:r>
-        <w:t>a</w:t>
-      </w:r>
-      <w:r>
-        <w:t>ll of</w:t>
-      </w:r>
-      <w:proofErr w:type="gramEnd"/>
-      <w:r>
-        <w:t xml:space="preserve"> the aliens attacking the player</w:t>
-      </w:r>
-    </w:p>
-    <w:p>
-      <w:pPr>
-        <w:pStyle w:val="ListParagraph"/>
-        <w:numPr>
-          <w:ilvl w:val="0"/>
-          <w:numId w:val="2"/>
-        </w:numPr>
-      </w:pPr>
-      <w:r>
-        <w:t xml:space="preserve">set up like cloud for </w:t>
-      </w:r>
-      <w:proofErr w:type="spellStart"/>
-      <w:r>
-        <w:t>snowscene</w:t>
-      </w:r>
-      <w:proofErr w:type="spellEnd"/>
-      <w:r>
-        <w:t xml:space="preserve"> </w:t>
-      </w:r>
-    </w:p>
-    <w:p>
-      <w:pPr>
-        <w:pStyle w:val="ListParagraph"/>
-        <w:numPr>
-          <w:ilvl w:val="0"/>
-          <w:numId w:val="2"/>
-        </w:numPr>
-      </w:pPr>
-      <w:r>
         <w:t>controls alien image movement</w:t>
       </w:r>
     </w:p>
@@ -337,10 +445,7 @@
         </w:numPr>
       </w:pPr>
       <w:r>
-        <w:t xml:space="preserve">Class responsible for creating and animating a single </w:t>
-      </w:r>
-      <w:r>
-        <w:t>alien</w:t>
+        <w:t>Class responsible for creating and animating a single alien</w:t>
       </w:r>
     </w:p>
     <w:p>
@@ -547,12 +652,15 @@
     <w:p/>
     <w:p>
       <w:r>
+        <w:t>Image of gameplay:</w:t>
+      </w:r>
+    </w:p>
+    <w:p>
+      <w:r>
+        <w:rPr>
+          <w:noProof/>
+        </w:rPr>
         <w:lastRenderedPageBreak/>
-        <w:t>Image of gameplay:</w:t>
-      </w:r>
-    </w:p>
-    <w:p>
-      <w:r>
         <w:drawing>
           <wp:inline distT="0" distB="0" distL="0" distR="0" wp14:anchorId="40BD4D00" wp14:editId="4F7ACB19">
             <wp:extent cx="6121730" cy="7001979"/>
@@ -597,6 +705,9 @@
     <w:p/>
     <w:p>
       <w:r>
+        <w:rPr>
+          <w:noProof/>
+        </w:rPr>
         <w:drawing>
           <wp:inline distT="0" distB="0" distL="0" distR="0" wp14:anchorId="228A44F3" wp14:editId="2D83E0BD">
             <wp:extent cx="3409975" cy="2762270"/>
@@ -937,6 +1048,119 @@
     </w:lvl>
   </w:abstractNum>
   <w:abstractNum w:abstractNumId="2" w15:restartNumberingAfterBreak="0">
+    <w:nsid w:val="43345133"/>
+    <w:multiLevelType w:val="hybridMultilevel"/>
+    <w:tmpl w:val="C6B8214E"/>
+    <w:lvl w:ilvl="0" w:tplc="04090001">
+      <w:start w:val="1"/>
+      <w:numFmt w:val="bullet"/>
+      <w:lvlText w:val=""/>
+      <w:lvlJc w:val="left"/>
+      <w:pPr>
+        <w:ind w:left="720" w:hanging="360"/>
+      </w:pPr>
+      <w:rPr>
+        <w:rFonts w:ascii="Symbol" w:hAnsi="Symbol" w:cs="Symbol" w:hint="default"/>
+      </w:rPr>
+    </w:lvl>
+    <w:lvl w:ilvl="1" w:tplc="04090003" w:tentative="1">
+      <w:start w:val="1"/>
+      <w:numFmt w:val="bullet"/>
+      <w:lvlText w:val="o"/>
+      <w:lvlJc w:val="left"/>
+      <w:pPr>
+        <w:ind w:left="1440" w:hanging="360"/>
+      </w:pPr>
+      <w:rPr>
+        <w:rFonts w:ascii="Courier New" w:hAnsi="Courier New" w:cs="Courier New" w:hint="default"/>
+      </w:rPr>
+    </w:lvl>
+    <w:lvl w:ilvl="2" w:tplc="04090005" w:tentative="1">
+      <w:start w:val="1"/>
+      <w:numFmt w:val="bullet"/>
+      <w:lvlText w:val=""/>
+      <w:lvlJc w:val="left"/>
+      <w:pPr>
+        <w:ind w:left="2160" w:hanging="360"/>
+      </w:pPr>
+      <w:rPr>
+        <w:rFonts w:ascii="Wingdings" w:hAnsi="Wingdings" w:cs="Wingdings" w:hint="default"/>
+      </w:rPr>
+    </w:lvl>
+    <w:lvl w:ilvl="3" w:tplc="04090001" w:tentative="1">
+      <w:start w:val="1"/>
+      <w:numFmt w:val="bullet"/>
+      <w:lvlText w:val=""/>
+      <w:lvlJc w:val="left"/>
+      <w:pPr>
+        <w:ind w:left="2880" w:hanging="360"/>
+      </w:pPr>
+      <w:rPr>
+        <w:rFonts w:ascii="Symbol" w:hAnsi="Symbol" w:cs="Symbol" w:hint="default"/>
+      </w:rPr>
+    </w:lvl>
+    <w:lvl w:ilvl="4" w:tplc="04090003" w:tentative="1">
+      <w:start w:val="1"/>
+      <w:numFmt w:val="bullet"/>
+      <w:lvlText w:val="o"/>
+      <w:lvlJc w:val="left"/>
+      <w:pPr>
+        <w:ind w:left="3600" w:hanging="360"/>
+      </w:pPr>
+      <w:rPr>
+        <w:rFonts w:ascii="Courier New" w:hAnsi="Courier New" w:cs="Courier New" w:hint="default"/>
+      </w:rPr>
+    </w:lvl>
+    <w:lvl w:ilvl="5" w:tplc="04090005" w:tentative="1">
+      <w:start w:val="1"/>
+      <w:numFmt w:val="bullet"/>
+      <w:lvlText w:val=""/>
+      <w:lvlJc w:val="left"/>
+      <w:pPr>
+        <w:ind w:left="4320" w:hanging="360"/>
+      </w:pPr>
+      <w:rPr>
+        <w:rFonts w:ascii="Wingdings" w:hAnsi="Wingdings" w:cs="Wingdings" w:hint="default"/>
+      </w:rPr>
+    </w:lvl>
+    <w:lvl w:ilvl="6" w:tplc="04090001" w:tentative="1">
+      <w:start w:val="1"/>
+      <w:numFmt w:val="bullet"/>
+      <w:lvlText w:val=""/>
+      <w:lvlJc w:val="left"/>
+      <w:pPr>
+        <w:ind w:left="5040" w:hanging="360"/>
+      </w:pPr>
+      <w:rPr>
+        <w:rFonts w:ascii="Symbol" w:hAnsi="Symbol" w:cs="Symbol" w:hint="default"/>
+      </w:rPr>
+    </w:lvl>
+    <w:lvl w:ilvl="7" w:tplc="04090003" w:tentative="1">
+      <w:start w:val="1"/>
+      <w:numFmt w:val="bullet"/>
+      <w:lvlText w:val="o"/>
+      <w:lvlJc w:val="left"/>
+      <w:pPr>
+        <w:ind w:left="5760" w:hanging="360"/>
+      </w:pPr>
+      <w:rPr>
+        <w:rFonts w:ascii="Courier New" w:hAnsi="Courier New" w:cs="Courier New" w:hint="default"/>
+      </w:rPr>
+    </w:lvl>
+    <w:lvl w:ilvl="8" w:tplc="04090005" w:tentative="1">
+      <w:start w:val="1"/>
+      <w:numFmt w:val="bullet"/>
+      <w:lvlText w:val=""/>
+      <w:lvlJc w:val="left"/>
+      <w:pPr>
+        <w:ind w:left="6480" w:hanging="360"/>
+      </w:pPr>
+      <w:rPr>
+        <w:rFonts w:ascii="Wingdings" w:hAnsi="Wingdings" w:cs="Wingdings" w:hint="default"/>
+      </w:rPr>
+    </w:lvl>
+  </w:abstractNum>
+  <w:abstractNum w:abstractNumId="3" w15:restartNumberingAfterBreak="0">
     <w:nsid w:val="51480320"/>
     <w:multiLevelType w:val="hybridMultilevel"/>
     <w:tmpl w:val="110E8BDA"/>
@@ -1049,7 +1273,7 @@
       </w:rPr>
     </w:lvl>
   </w:abstractNum>
-  <w:abstractNum w:abstractNumId="3" w15:restartNumberingAfterBreak="0">
+  <w:abstractNum w:abstractNumId="4" w15:restartNumberingAfterBreak="0">
     <w:nsid w:val="5BF75B79"/>
     <w:multiLevelType w:val="hybridMultilevel"/>
     <w:tmpl w:val="D9ECF1FE"/>
@@ -1162,7 +1386,7 @@
       </w:rPr>
     </w:lvl>
   </w:abstractNum>
-  <w:abstractNum w:abstractNumId="4" w15:restartNumberingAfterBreak="0">
+  <w:abstractNum w:abstractNumId="5" w15:restartNumberingAfterBreak="0">
     <w:nsid w:val="764E688E"/>
     <w:multiLevelType w:val="hybridMultilevel"/>
     <w:tmpl w:val="A4641DB6"/>
@@ -1275,7 +1499,7 @@
       </w:rPr>
     </w:lvl>
   </w:abstractNum>
-  <w:abstractNum w:abstractNumId="5" w15:restartNumberingAfterBreak="0">
+  <w:abstractNum w:abstractNumId="6" w15:restartNumberingAfterBreak="0">
     <w:nsid w:val="79A624BF"/>
     <w:multiLevelType w:val="hybridMultilevel"/>
     <w:tmpl w:val="F3466D38"/>
@@ -1389,13 +1613,13 @@
     </w:lvl>
   </w:abstractNum>
   <w:num w:numId="1">
-    <w:abstractNumId w:val="5"/>
+    <w:abstractNumId w:val="6"/>
   </w:num>
   <w:num w:numId="2">
-    <w:abstractNumId w:val="2"/>
+    <w:abstractNumId w:val="3"/>
   </w:num>
   <w:num w:numId="3">
-    <w:abstractNumId w:val="4"/>
+    <w:abstractNumId w:val="5"/>
   </w:num>
   <w:num w:numId="4">
     <w:abstractNumId w:val="1"/>
@@ -1404,7 +1628,10 @@
     <w:abstractNumId w:val="0"/>
   </w:num>
   <w:num w:numId="6">
-    <w:abstractNumId w:val="3"/>
+    <w:abstractNumId w:val="4"/>
+  </w:num>
+  <w:num w:numId="7">
+    <w:abstractNumId w:val="2"/>
   </w:num>
 </w:numbering>
 </file>

</xml_diff>